<commit_message>
Created updated system block diagram for project_proposal doc
</commit_message>
<xml_diff>
--- a/Docs/Project_proposal/Project_Proposal.docx
+++ b/Docs/Project_proposal/Project_Proposal.docx
@@ -95,14 +95,7 @@
           <w:sz w:val="24"/>
           <w:szCs w:val="24"/>
         </w:rPr>
-        <w:t>Design an easy-to-use, simple installation anti-theft system that enables construction companies and the common power tool owner the ability to operate and control the use of their equipment. The design should be durable, reliable, and low powered. Users s</w:t>
-      </w:r>
-      <w:r>
-        <w:rPr>
-          <w:sz w:val="24"/>
-          <w:szCs w:val="24"/>
-        </w:rPr>
-        <w:t>hould be able to control authorized and unauthorized use of each tool they own.</w:t>
+        <w:t>Design an easy-to-use, simple installation anti-theft system that enables construction companies and the common power tool owner the ability to operate and control the use of their equipment. The design should be durable, reliable, and low powered. Users should be able to control authorized and unauthorized use of each tool they own.</w:t>
       </w:r>
       <w:r>
         <w:rPr>
@@ -150,69 +143,84 @@
           <w:sz w:val="24"/>
           <w:szCs w:val="24"/>
         </w:rPr>
-        <w:t>The design will be divided into four key parts: 1- Tool, 2- Transponders, 3- Hub, 4- Amazon Web Services (AWS). Each part is interconnected wirelessly through a secu</w:t>
-      </w:r>
-      <w:r>
-        <w:rPr>
-          <w:sz w:val="24"/>
-          <w:szCs w:val="24"/>
-        </w:rPr>
-        <w:t xml:space="preserve">re channel. The </w:t>
-      </w:r>
-      <w:proofErr w:type="gramStart"/>
-      <w:r>
-        <w:rPr>
-          <w:sz w:val="24"/>
-          <w:szCs w:val="24"/>
-        </w:rPr>
-        <w:t>end product</w:t>
-      </w:r>
-      <w:proofErr w:type="gramEnd"/>
-      <w:r>
-        <w:rPr>
-          <w:sz w:val="24"/>
-          <w:szCs w:val="24"/>
-        </w:rPr>
-        <w:t xml:space="preserve"> will consist of three prototype devices that include a fully functional hub, transponder and tool. The tool device will contain a customized printed circuit board, integrated circuit components, sensors, a Raspberry Pi </w:t>
-      </w:r>
-      <w:proofErr w:type="gramStart"/>
-      <w:r>
-        <w:rPr>
-          <w:sz w:val="24"/>
-          <w:szCs w:val="24"/>
-        </w:rPr>
-        <w:t>controlle</w:t>
-      </w:r>
-      <w:r>
-        <w:rPr>
-          <w:sz w:val="24"/>
-          <w:szCs w:val="24"/>
-        </w:rPr>
-        <w:t>r</w:t>
-      </w:r>
-      <w:proofErr w:type="gramEnd"/>
-      <w:r>
-        <w:rPr>
-          <w:sz w:val="24"/>
-          <w:szCs w:val="24"/>
-        </w:rPr>
-        <w:t xml:space="preserve"> and a battery. What makes Forcefield unique is the application and utility of common electronics and software in the hub, </w:t>
-      </w:r>
-      <w:proofErr w:type="gramStart"/>
-      <w:r>
-        <w:rPr>
-          <w:sz w:val="24"/>
-          <w:szCs w:val="24"/>
-        </w:rPr>
-        <w:t>transponder</w:t>
-      </w:r>
-      <w:proofErr w:type="gramEnd"/>
-      <w:r>
-        <w:rPr>
-          <w:sz w:val="24"/>
-          <w:szCs w:val="24"/>
-        </w:rPr>
-        <w:t xml:space="preserve"> and power tool. </w:t>
+        <w:t xml:space="preserve">The design will be divided into four key parts: 1- Tool, 2- Transponders, 3- Hub, 4- Amazon Web Services (AWS). Each part is interconnected wirelessly through a secure channel. The end product will consist of three prototype devices that include a fully functional hub, transponder and tool. The tool device will contain a customized printed circuit board, integrated circuit components, sensors, a Raspberry Pi controller and a battery. What makes Forcefield unique is the application and utility of common electronics and software in the hub, transponder and power tool. </w:t>
+      </w:r>
+    </w:p>
+    <w:p>
+      <w:pPr>
+        <w:keepNext/>
+        <w:spacing w:before="240" w:after="240"/>
+      </w:pPr>
+      <w:r>
+        <w:rPr>
+          <w:noProof/>
+          <w:sz w:val="24"/>
+          <w:szCs w:val="24"/>
+        </w:rPr>
+        <w:drawing>
+          <wp:inline distT="0" distB="0" distL="0" distR="0" wp14:anchorId="6F2276B4" wp14:editId="4FA73BA9">
+            <wp:extent cx="5943600" cy="2961640"/>
+            <wp:effectExtent l="0" t="0" r="0" b="0"/>
+            <wp:docPr id="2" name="Picture 2" descr="Diagram&#10;&#10;Description automatically generated"/>
+            <wp:cNvGraphicFramePr>
+              <a:graphicFrameLocks xmlns:a="http://schemas.openxmlformats.org/drawingml/2006/main" noChangeAspect="1"/>
+            </wp:cNvGraphicFramePr>
+            <a:graphic xmlns:a="http://schemas.openxmlformats.org/drawingml/2006/main">
+              <a:graphicData uri="http://schemas.openxmlformats.org/drawingml/2006/picture">
+                <pic:pic xmlns:pic="http://schemas.openxmlformats.org/drawingml/2006/picture">
+                  <pic:nvPicPr>
+                    <pic:cNvPr id="2" name="Picture 2" descr="Diagram&#10;&#10;Description automatically generated"/>
+                    <pic:cNvPicPr/>
+                  </pic:nvPicPr>
+                  <pic:blipFill>
+                    <a:blip r:embed="rId7" cstate="print">
+                      <a:extLst>
+                        <a:ext uri="{28A0092B-C50C-407E-A947-70E740481C1C}">
+                          <a14:useLocalDpi xmlns:a14="http://schemas.microsoft.com/office/drawing/2010/main" val="0"/>
+                        </a:ext>
+                      </a:extLst>
+                    </a:blip>
+                    <a:stretch>
+                      <a:fillRect/>
+                    </a:stretch>
+                  </pic:blipFill>
+                  <pic:spPr>
+                    <a:xfrm>
+                      <a:off x="0" y="0"/>
+                      <a:ext cx="5943600" cy="2961640"/>
+                    </a:xfrm>
+                    <a:prstGeom prst="rect">
+                      <a:avLst/>
+                    </a:prstGeom>
+                  </pic:spPr>
+                </pic:pic>
+              </a:graphicData>
+            </a:graphic>
+          </wp:inline>
+        </w:drawing>
+      </w:r>
+    </w:p>
+    <w:p>
+      <w:pPr>
+        <w:pStyle w:val="Caption"/>
+        <w:rPr>
+          <w:sz w:val="24"/>
+          <w:szCs w:val="24"/>
+        </w:rPr>
+      </w:pPr>
+      <w:r>
+        <w:t xml:space="preserve">Figure </w:t>
+      </w:r>
+      <w:fldSimple w:instr=" SEQ Figure \* ARABIC ">
+        <w:r>
+          <w:rPr>
+            <w:noProof/>
+          </w:rPr>
+          <w:t>1</w:t>
+        </w:r>
+      </w:fldSimple>
+      <w:r>
+        <w:t>: System Block Diagram</w:t>
       </w:r>
     </w:p>
     <w:p>
@@ -259,21 +267,8 @@
           <w:sz w:val="24"/>
           <w:szCs w:val="24"/>
         </w:rPr>
-        <w:t>The controller will be able to gather data on the different sensors of the tool such as temperat</w:t>
-      </w:r>
-      <w:r>
-        <w:rPr>
-          <w:sz w:val="24"/>
-          <w:szCs w:val="24"/>
-        </w:rPr>
-        <w:t>ure, vibration, and time of use. This data will be continuously uploaded to the transponder for safe storing (more on transponder in following section). The data will ultimately be gathered by the Hub and uploaded to the internet to be processed (more on H</w:t>
-      </w:r>
-      <w:r>
-        <w:rPr>
-          <w:sz w:val="24"/>
-          <w:szCs w:val="24"/>
-        </w:rPr>
-        <w:t xml:space="preserve">ub and information processing in subsequent sections). If a tool runs out of the timer, the circuitry will be designed to have an LED light to show the user the tool’s status. </w:t>
+        <w:lastRenderedPageBreak/>
+        <w:t xml:space="preserve">The controller will be able to gather data on the different sensors of the tool such as temperature, vibration, and time of use. This data will be continuously uploaded to the transponder for safe storing (more on transponder in following section). The data will ultimately be gathered by the Hub and uploaded to the internet to be processed (more on Hub and information processing in subsequent sections). If a tool runs out of the timer, the circuitry will be designed to have an LED light to show the user the tool’s status. </w:t>
       </w:r>
     </w:p>
     <w:p>
@@ -318,14 +313,7 @@
           <w:sz w:val="24"/>
           <w:szCs w:val="24"/>
         </w:rPr>
-        <w:t>The transponders are durable portable devices which communicate t</w:t>
-      </w:r>
-      <w:r>
-        <w:rPr>
-          <w:sz w:val="24"/>
-          <w:szCs w:val="24"/>
-        </w:rPr>
-        <w:t xml:space="preserve">o power tools and the hub using SSH (Secure Shell) protocol. A Raspberry Pi Zero will be used and controlled using Python. </w:t>
+        <w:t xml:space="preserve">The transponders are durable portable devices which communicate to power tools and the hub using SSH (Secure Shell) protocol. A Raspberry Pi Zero will be used and controlled using Python. </w:t>
       </w:r>
       <w:commentRangeStart w:id="0"/>
       <w:r>
@@ -347,14 +335,7 @@
           <w:sz w:val="24"/>
           <w:szCs w:val="24"/>
         </w:rPr>
-        <w:t xml:space="preserve"> The tra</w:t>
-      </w:r>
-      <w:r>
-        <w:rPr>
-          <w:sz w:val="24"/>
-          <w:szCs w:val="24"/>
-        </w:rPr>
-        <w:t xml:space="preserve">nsponder contains a timer set by the main </w:t>
+        <w:t xml:space="preserve"> The transponder contains a timer set by the main </w:t>
       </w:r>
       <w:commentRangeStart w:id="1"/>
       <w:r>
@@ -423,14 +404,7 @@
           <w:sz w:val="24"/>
           <w:szCs w:val="24"/>
         </w:rPr>
-        <w:t>The main hub is designed to function as the central “bra</w:t>
-      </w:r>
-      <w:r>
-        <w:rPr>
-          <w:sz w:val="24"/>
-          <w:szCs w:val="24"/>
-        </w:rPr>
-        <w:t xml:space="preserve">in” of the product by remotely communicating with the transponders </w:t>
+        <w:t xml:space="preserve">The main hub is designed to function as the central “brain” of the product by remotely communicating with the transponders </w:t>
       </w:r>
       <w:commentRangeStart w:id="2"/>
       <w:r>
@@ -452,30 +426,7 @@
           <w:sz w:val="24"/>
           <w:szCs w:val="24"/>
         </w:rPr>
-        <w:t>. The hub can collect data from the transponder and communicate it to AWS for processing. The user can control the system remotely through a website (AWS) a</w:t>
-      </w:r>
-      <w:r>
-        <w:rPr>
-          <w:sz w:val="24"/>
-          <w:szCs w:val="24"/>
-        </w:rPr>
-        <w:t xml:space="preserve">nd configure any of the </w:t>
-      </w:r>
-      <w:proofErr w:type="gramStart"/>
-      <w:r>
-        <w:rPr>
-          <w:sz w:val="24"/>
-          <w:szCs w:val="24"/>
-        </w:rPr>
-        <w:t>above mentioned</w:t>
-      </w:r>
-      <w:proofErr w:type="gramEnd"/>
-      <w:r>
-        <w:rPr>
-          <w:sz w:val="24"/>
-          <w:szCs w:val="24"/>
-        </w:rPr>
-        <w:t xml:space="preserve"> transponder features and tool data. The main hub will communicate to the transponder through </w:t>
+        <w:t xml:space="preserve">. The hub can collect data from the transponder and communicate it to AWS for processing. The user can control the system remotely through a website (AWS) and configure any of the above mentioned transponder features and tool data. The main hub will communicate to the transponder through </w:t>
       </w:r>
       <w:proofErr w:type="spellStart"/>
       <w:r>
@@ -513,14 +464,7 @@
           <w:sz w:val="24"/>
           <w:szCs w:val="24"/>
         </w:rPr>
-        <w:t xml:space="preserve">, allowing it to upload its data to the Hub which in turn transfers </w:t>
-      </w:r>
-      <w:r>
-        <w:rPr>
-          <w:sz w:val="24"/>
-          <w:szCs w:val="24"/>
-        </w:rPr>
-        <w:t>the data to the internet (AWS application) for processing.</w:t>
+        <w:t>, allowing it to upload its data to the Hub which in turn transfers the data to the internet (AWS application) for processing.</w:t>
       </w:r>
     </w:p>
     <w:p>
@@ -567,23 +511,7 @@
           <w:sz w:val="24"/>
           <w:szCs w:val="24"/>
         </w:rPr>
-        <w:t xml:space="preserve">We will be using Amazon Web Services to create a </w:t>
-      </w:r>
-      <w:proofErr w:type="gramStart"/>
-      <w:r>
-        <w:rPr>
-          <w:sz w:val="24"/>
-          <w:szCs w:val="24"/>
-        </w:rPr>
-        <w:t>cloud based</w:t>
-      </w:r>
-      <w:proofErr w:type="gramEnd"/>
-      <w:r>
-        <w:rPr>
-          <w:sz w:val="24"/>
-          <w:szCs w:val="24"/>
-        </w:rPr>
-        <w:t xml:space="preserve"> database that will be used to communicate between the tools, transponders/app and the main hub. In the user’s computer or device, the host will have access to </w:t>
+        <w:t xml:space="preserve">We will be using Amazon Web Services to create a cloud based database that will be used to communicate between the tools, transponders/app and the main hub. In the user’s computer or device, the host will have access to </w:t>
       </w:r>
       <w:commentRangeStart w:id="4"/>
       <w:r>
@@ -613,14 +541,7 @@
           <w:sz w:val="24"/>
           <w:szCs w:val="24"/>
         </w:rPr>
-        <w:t>displacement setting</w:t>
-      </w:r>
-      <w:r>
-        <w:rPr>
-          <w:sz w:val="24"/>
-          <w:szCs w:val="24"/>
-        </w:rPr>
-        <w:t>s</w:t>
+        <w:t>displacement settings</w:t>
       </w:r>
       <w:commentRangeEnd w:id="5"/>
       <w:r>
@@ -657,14 +578,15 @@
           <w:sz w:val="24"/>
           <w:szCs w:val="24"/>
         </w:rPr>
-        <w:t>When approaching the main hub, the user’s device will automatically connect to the hub after</w:t>
-      </w:r>
-      <w:r>
-        <w:rPr>
-          <w:sz w:val="24"/>
-          <w:szCs w:val="24"/>
-        </w:rPr>
-        <w:t xml:space="preserve"> their first authenticated login. Settings within the main hub will permit the user to add or remove tools and transponders to its inventory by toggling</w:t>
+        <w:t xml:space="preserve">When approaching the main hub, the user’s device will automatically connect to the hub after their first authenticated login. Settings within the main hub will permit the user to </w:t>
+      </w:r>
+      <w:r>
+        <w:rPr>
+          <w:sz w:val="24"/>
+          <w:szCs w:val="24"/>
+        </w:rPr>
+        <w:lastRenderedPageBreak/>
+        <w:t>add or remove tools and transponders to its inventory by toggling</w:t>
       </w:r>
       <w:commentRangeEnd w:id="7"/>
       <w:r>
@@ -678,14 +600,7 @@
           <w:sz w:val="24"/>
           <w:szCs w:val="24"/>
         </w:rPr>
-        <w:t>. When a transponder enters the vicinity of the hub, the transponder downloads over SSH the data gathere</w:t>
-      </w:r>
-      <w:r>
-        <w:rPr>
-          <w:sz w:val="24"/>
-          <w:szCs w:val="24"/>
-        </w:rPr>
-        <w:t>d from the tools it oversees which in turn uploads the data to AWS</w:t>
+        <w:t>. When a transponder enters the vicinity of the hub, the transponder downloads over SSH the data gathered from the tools it oversees which in turn uploads the data to AWS</w:t>
       </w:r>
     </w:p>
     <w:p>
@@ -783,15 +698,7 @@
           <w:sz w:val="24"/>
           <w:szCs w:val="24"/>
         </w:rPr>
-        <w:lastRenderedPageBreak/>
-        <w:t xml:space="preserve">This flowchart explains the AWS services used for the project. Once the Hub transfers data to the AWS cloud, it gets processed through the various services below to be </w:t>
-      </w:r>
-      <w:r>
-        <w:rPr>
-          <w:sz w:val="24"/>
-          <w:szCs w:val="24"/>
-        </w:rPr>
-        <w:t>cleaned up before being displayed as graphs.</w:t>
+        <w:t>This flowchart explains the AWS services used for the project. Once the Hub transfers data to the AWS cloud, it gets processed through the various services below to be cleaned up before being displayed as graphs.</w:t>
       </w:r>
     </w:p>
     <w:p>
@@ -823,7 +730,7 @@
                     <pic:cNvPicPr preferRelativeResize="0"/>
                   </pic:nvPicPr>
                   <pic:blipFill>
-                    <a:blip r:embed="rId11"/>
+                    <a:blip r:embed="rId12"/>
                     <a:srcRect/>
                     <a:stretch>
                       <a:fillRect/>
@@ -887,7 +794,7 @@
       </w:pPr>
     </w:p>
     <w:sectPr>
-      <w:headerReference w:type="default" r:id="rId12"/>
+      <w:headerReference w:type="default" r:id="rId13"/>
       <w:pgSz w:w="12240" w:h="15840"/>
       <w:pgMar w:top="1440" w:right="1440" w:bottom="1440" w:left="1440" w:header="720" w:footer="720" w:gutter="0"/>
       <w:pgNumType w:start="1"/>
@@ -975,15 +882,7 @@
         <w:annotationRef/>
       </w:r>
       <w:r>
-        <w:t xml:space="preserve">Don’t have this </w:t>
-      </w:r>
-      <w:proofErr w:type="gramStart"/>
-      <w:r>
-        <w:t>anymore</w:t>
-      </w:r>
-      <w:proofErr w:type="gramEnd"/>
-      <w:r>
-        <w:t xml:space="preserve"> right?</w:t>
+        <w:t>Don’t have this anymore right?</w:t>
       </w:r>
     </w:p>
   </w:comment>
@@ -2269,6 +2168,25 @@
       <w:szCs w:val="20"/>
     </w:rPr>
   </w:style>
+  <w:style w:type="paragraph" w:styleId="Caption">
+    <w:name w:val="caption"/>
+    <w:basedOn w:val="Normal"/>
+    <w:next w:val="Normal"/>
+    <w:uiPriority w:val="35"/>
+    <w:unhideWhenUsed/>
+    <w:qFormat/>
+    <w:rsid w:val="008D613D"/>
+    <w:pPr>
+      <w:spacing w:after="200" w:line="240" w:lineRule="auto"/>
+    </w:pPr>
+    <w:rPr>
+      <w:i/>
+      <w:iCs/>
+      <w:color w:val="1F497D" w:themeColor="text2"/>
+      <w:sz w:val="18"/>
+      <w:szCs w:val="18"/>
+    </w:rPr>
+  </w:style>
 </w:styles>
 </file>
 

</xml_diff>

<commit_message>
edited proposal doc + started pcb layout
</commit_message>
<xml_diff>
--- a/Docs/Project_proposal/Project_Proposal.docx
+++ b/Docs/Project_proposal/Project_Proposal.docx
@@ -143,7 +143,55 @@
           <w:sz w:val="24"/>
           <w:szCs w:val="24"/>
         </w:rPr>
-        <w:t xml:space="preserve">The design will be divided into four key parts: 1- Tool, 2- Transponders, 3- Hub, 4- Amazon Web Services (AWS). Each part is interconnected wirelessly through a secure channel. The end product will consist of three prototype devices that include a fully functional hub, transponder and tool. The tool device will contain a customized printed circuit board, integrated circuit components, sensors, a Raspberry Pi controller and a battery. What makes Forcefield unique is the application and utility of common electronics and software in the hub, transponder and power tool. </w:t>
+        <w:t xml:space="preserve">The design will be divided into four key parts: 1- Tool, 2- Transponders, 3- Hub, 4- Amazon Web Services (AWS). Each part is interconnected wirelessly through a secure channel. The </w:t>
+      </w:r>
+      <w:proofErr w:type="gramStart"/>
+      <w:r>
+        <w:rPr>
+          <w:sz w:val="24"/>
+          <w:szCs w:val="24"/>
+        </w:rPr>
+        <w:t>end product</w:t>
+      </w:r>
+      <w:proofErr w:type="gramEnd"/>
+      <w:r>
+        <w:rPr>
+          <w:sz w:val="24"/>
+          <w:szCs w:val="24"/>
+        </w:rPr>
+        <w:t xml:space="preserve"> will consist of three prototype devices that include a fully functional hub, transponder and tool. The tool device will contain a customized printed circuit board, integrated circuit components, sensors, a Raspberry Pi </w:t>
+      </w:r>
+      <w:proofErr w:type="gramStart"/>
+      <w:r>
+        <w:rPr>
+          <w:sz w:val="24"/>
+          <w:szCs w:val="24"/>
+        </w:rPr>
+        <w:t>controller</w:t>
+      </w:r>
+      <w:proofErr w:type="gramEnd"/>
+      <w:r>
+        <w:rPr>
+          <w:sz w:val="24"/>
+          <w:szCs w:val="24"/>
+        </w:rPr>
+        <w:t xml:space="preserve"> and a battery. What makes Forcefield unique is the application and utility of common electronics and software in the hub, </w:t>
+      </w:r>
+      <w:proofErr w:type="gramStart"/>
+      <w:r>
+        <w:rPr>
+          <w:sz w:val="24"/>
+          <w:szCs w:val="24"/>
+        </w:rPr>
+        <w:t>transponder</w:t>
+      </w:r>
+      <w:proofErr w:type="gramEnd"/>
+      <w:r>
+        <w:rPr>
+          <w:sz w:val="24"/>
+          <w:szCs w:val="24"/>
+        </w:rPr>
+        <w:t xml:space="preserve"> and power tool. </w:t>
       </w:r>
     </w:p>
     <w:p>
@@ -211,14 +259,30 @@
       <w:r>
         <w:t xml:space="preserve">Figure </w:t>
       </w:r>
-      <w:fldSimple w:instr=" SEQ Figure \* ARABIC ">
-        <w:r>
-          <w:rPr>
-            <w:noProof/>
-          </w:rPr>
-          <w:t>1</w:t>
-        </w:r>
-      </w:fldSimple>
+      <w:r>
+        <w:fldChar w:fldCharType="begin"/>
+      </w:r>
+      <w:r>
+        <w:instrText xml:space="preserve"> SEQ Figure \* AR</w:instrText>
+      </w:r>
+      <w:r>
+        <w:instrText xml:space="preserve">ABIC </w:instrText>
+      </w:r>
+      <w:r>
+        <w:fldChar w:fldCharType="separate"/>
+      </w:r>
+      <w:r>
+        <w:rPr>
+          <w:noProof/>
+        </w:rPr>
+        <w:t>1</w:t>
+      </w:r>
+      <w:r>
+        <w:rPr>
+          <w:noProof/>
+        </w:rPr>
+        <w:fldChar w:fldCharType="end"/>
+      </w:r>
       <w:r>
         <w:t>: System Block Diagram</w:t>
       </w:r>
@@ -315,42 +379,40 @@
         </w:rPr>
         <w:t xml:space="preserve">The transponders are durable portable devices which communicate to power tools and the hub using SSH (Secure Shell) protocol. A Raspberry Pi Zero will be used and controlled using Python. </w:t>
       </w:r>
-      <w:commentRangeStart w:id="0"/>
-      <w:r>
-        <w:rPr>
-          <w:sz w:val="24"/>
-          <w:szCs w:val="24"/>
-        </w:rPr>
-        <w:t>If the tools are within range of the transponders, they will be enabled. Once the tools leave the range they are deactivated.</w:t>
-      </w:r>
-      <w:commentRangeEnd w:id="0"/>
-      <w:r>
-        <w:rPr>
-          <w:rStyle w:val="CommentReference"/>
-        </w:rPr>
-        <w:commentReference w:id="0"/>
-      </w:r>
-      <w:r>
-        <w:rPr>
-          <w:sz w:val="24"/>
-          <w:szCs w:val="24"/>
-        </w:rPr>
-        <w:t xml:space="preserve"> The transponder contains a timer set by the main </w:t>
-      </w:r>
-      <w:commentRangeStart w:id="1"/>
+      <w:r>
+        <w:rPr>
+          <w:sz w:val="24"/>
+          <w:szCs w:val="24"/>
+        </w:rPr>
+        <w:t xml:space="preserve">During the workday timer, the tools will be enabled, once the timer is up, the tools will be deactivated. </w:t>
+      </w:r>
+      <w:r>
+        <w:rPr>
+          <w:sz w:val="24"/>
+          <w:szCs w:val="24"/>
+        </w:rPr>
+        <w:t xml:space="preserve"> </w:t>
+      </w:r>
+      <w:r>
+        <w:rPr>
+          <w:sz w:val="24"/>
+          <w:szCs w:val="24"/>
+        </w:rPr>
+        <w:t>Tr</w:t>
+      </w:r>
+      <w:r>
+        <w:rPr>
+          <w:sz w:val="24"/>
+          <w:szCs w:val="24"/>
+        </w:rPr>
+        <w:t xml:space="preserve">ansponder contains a timer set by the main </w:t>
+      </w:r>
       <w:r>
         <w:rPr>
           <w:sz w:val="24"/>
           <w:szCs w:val="24"/>
         </w:rPr>
         <w:t>hub</w:t>
-      </w:r>
-      <w:commentRangeEnd w:id="1"/>
-      <w:r>
-        <w:rPr>
-          <w:rStyle w:val="CommentReference"/>
-        </w:rPr>
-        <w:commentReference w:id="1"/>
       </w:r>
       <w:r>
         <w:rPr>
@@ -406,7 +468,7 @@
         </w:rPr>
         <w:t xml:space="preserve">The main hub is designed to function as the central “brain” of the product by remotely communicating with the transponders </w:t>
       </w:r>
-      <w:commentRangeStart w:id="2"/>
+      <w:commentRangeStart w:id="0"/>
       <w:r>
         <w:rPr>
           <w:sz w:val="24"/>
@@ -414,19 +476,42 @@
         </w:rPr>
         <w:t>when they are within its vicinity</w:t>
       </w:r>
-      <w:commentRangeEnd w:id="2"/>
+      <w:commentRangeEnd w:id="0"/>
       <w:r>
         <w:rPr>
           <w:rStyle w:val="CommentReference"/>
         </w:rPr>
-        <w:commentReference w:id="2"/>
-      </w:r>
-      <w:r>
-        <w:rPr>
-          <w:sz w:val="24"/>
-          <w:szCs w:val="24"/>
-        </w:rPr>
-        <w:t xml:space="preserve">. The hub can collect data from the transponder and communicate it to AWS for processing. The user can control the system remotely through a website (AWS) and configure any of the above mentioned transponder features and tool data. The main hub will communicate to the transponder through </w:t>
+        <w:commentReference w:id="0"/>
+      </w:r>
+      <w:r>
+        <w:rPr>
+          <w:sz w:val="24"/>
+          <w:szCs w:val="24"/>
+        </w:rPr>
+        <w:t>—this will be simulated by disabling the AWS to Hub communications.</w:t>
+      </w:r>
+      <w:r>
+        <w:rPr>
+          <w:sz w:val="24"/>
+          <w:szCs w:val="24"/>
+        </w:rPr>
+        <w:t xml:space="preserve"> The hub can collect data from the transponder and communicate it to AWS for processing. The user can control the system remotely through a website (AWS) and configure any of the </w:t>
+      </w:r>
+      <w:proofErr w:type="gramStart"/>
+      <w:r>
+        <w:rPr>
+          <w:sz w:val="24"/>
+          <w:szCs w:val="24"/>
+        </w:rPr>
+        <w:t>above mentioned</w:t>
+      </w:r>
+      <w:proofErr w:type="gramEnd"/>
+      <w:r>
+        <w:rPr>
+          <w:sz w:val="24"/>
+          <w:szCs w:val="24"/>
+        </w:rPr>
+        <w:t xml:space="preserve"> transponder features and tool data. The main hub will communicate to the transponder through </w:t>
       </w:r>
       <w:proofErr w:type="spellStart"/>
       <w:r>
@@ -442,22 +527,29 @@
           <w:sz w:val="24"/>
           <w:szCs w:val="24"/>
         </w:rPr>
-        <w:t xml:space="preserve">, when a transponder </w:t>
-      </w:r>
-      <w:commentRangeStart w:id="3"/>
-      <w:r>
-        <w:rPr>
-          <w:sz w:val="24"/>
-          <w:szCs w:val="24"/>
-        </w:rPr>
-        <w:t>enters the vicinity of the hub</w:t>
-      </w:r>
-      <w:commentRangeEnd w:id="3"/>
+        <w:t xml:space="preserve">, </w:t>
+      </w:r>
+      <w:r>
+        <w:rPr>
+          <w:sz w:val="24"/>
+          <w:szCs w:val="24"/>
+        </w:rPr>
+        <w:t xml:space="preserve">which shows that it is in the </w:t>
+      </w:r>
+      <w:commentRangeStart w:id="1"/>
+      <w:r>
+        <w:rPr>
+          <w:sz w:val="24"/>
+          <w:szCs w:val="24"/>
+        </w:rPr>
+        <w:t>vicinity of the hub</w:t>
+      </w:r>
+      <w:commentRangeEnd w:id="1"/>
       <w:r>
         <w:rPr>
           <w:rStyle w:val="CommentReference"/>
         </w:rPr>
-        <w:commentReference w:id="3"/>
+        <w:commentReference w:id="1"/>
       </w:r>
       <w:r>
         <w:rPr>
@@ -511,205 +603,200 @@
           <w:sz w:val="24"/>
           <w:szCs w:val="24"/>
         </w:rPr>
-        <w:t xml:space="preserve">We will be using Amazon Web Services to create a cloud based database that will be used to communicate between the tools, transponders/app and the main hub. In the user’s computer or device, the host will have access to </w:t>
-      </w:r>
+        <w:t xml:space="preserve">We will be using Amazon Web Services to create a </w:t>
+      </w:r>
+      <w:proofErr w:type="gramStart"/>
+      <w:r>
+        <w:rPr>
+          <w:sz w:val="24"/>
+          <w:szCs w:val="24"/>
+        </w:rPr>
+        <w:t>cloud based</w:t>
+      </w:r>
+      <w:proofErr w:type="gramEnd"/>
+      <w:r>
+        <w:rPr>
+          <w:sz w:val="24"/>
+          <w:szCs w:val="24"/>
+        </w:rPr>
+        <w:t xml:space="preserve"> database that will be used to communicate between the tools, transponders/app and the main hub. In the user’s computer or device, the host will have access to </w:t>
+      </w:r>
+      <w:r>
+        <w:rPr>
+          <w:sz w:val="24"/>
+          <w:szCs w:val="24"/>
+        </w:rPr>
+        <w:t>the tool ID</w:t>
+      </w:r>
+      <w:r>
+        <w:rPr>
+          <w:sz w:val="24"/>
+          <w:szCs w:val="24"/>
+        </w:rPr>
+        <w:t>, and tool and transponder status all within the AWS application.</w:t>
+      </w:r>
+      <w:r>
+        <w:rPr>
+          <w:sz w:val="24"/>
+          <w:szCs w:val="24"/>
+        </w:rPr>
+        <w:t xml:space="preserve"> The AWS allows the user to add or remove a tool </w:t>
+      </w:r>
+      <w:r>
+        <w:rPr>
+          <w:sz w:val="24"/>
+          <w:szCs w:val="24"/>
+        </w:rPr>
+        <w:t xml:space="preserve">or transponder </w:t>
+      </w:r>
+      <w:r>
+        <w:rPr>
+          <w:sz w:val="24"/>
+          <w:szCs w:val="24"/>
+        </w:rPr>
+        <w:t xml:space="preserve">from the system as needed. </w:t>
+      </w:r>
+      <w:r>
+        <w:rPr>
+          <w:sz w:val="24"/>
+          <w:szCs w:val="24"/>
+        </w:rPr>
+        <w:t xml:space="preserve"> </w:t>
+      </w:r>
+      <w:commentRangeStart w:id="2"/>
+      <w:commentRangeStart w:id="3"/>
+      <w:r>
+        <w:rPr>
+          <w:strike/>
+          <w:sz w:val="24"/>
+          <w:szCs w:val="24"/>
+        </w:rPr>
+        <w:t xml:space="preserve">When approaching the main hub, the user’s device will automatically connect to the hub after their first authenticated login. Settings within the main hub will permit the user to add or remove tools and </w:t>
+      </w:r>
+      <w:r>
+        <w:rPr>
+          <w:strike/>
+          <w:sz w:val="24"/>
+          <w:szCs w:val="24"/>
+        </w:rPr>
+        <w:lastRenderedPageBreak/>
+        <w:t>transponders to its inventory by toggling</w:t>
+      </w:r>
+      <w:commentRangeEnd w:id="2"/>
+      <w:r>
+        <w:rPr>
+          <w:rStyle w:val="CommentReference"/>
+          <w:strike/>
+        </w:rPr>
+        <w:commentReference w:id="2"/>
+      </w:r>
+      <w:commentRangeEnd w:id="3"/>
+      <w:r>
+        <w:rPr>
+          <w:rStyle w:val="CommentReference"/>
+          <w:strike/>
+        </w:rPr>
+        <w:commentReference w:id="3"/>
+      </w:r>
+      <w:r>
+        <w:rPr>
+          <w:strike/>
+          <w:sz w:val="24"/>
+          <w:szCs w:val="24"/>
+        </w:rPr>
+        <w:t>.</w:t>
+      </w:r>
+      <w:r>
+        <w:rPr>
+          <w:sz w:val="24"/>
+          <w:szCs w:val="24"/>
+        </w:rPr>
+        <w:t xml:space="preserve"> When </w:t>
+      </w:r>
+      <w:r>
+        <w:rPr>
+          <w:sz w:val="24"/>
+          <w:szCs w:val="24"/>
+        </w:rPr>
+        <w:t xml:space="preserve">the transponder establishes connection with the </w:t>
+      </w:r>
+      <w:proofErr w:type="gramStart"/>
+      <w:r>
+        <w:rPr>
+          <w:sz w:val="24"/>
+          <w:szCs w:val="24"/>
+        </w:rPr>
+        <w:t xml:space="preserve">hub, </w:t>
+      </w:r>
+      <w:r>
+        <w:rPr>
+          <w:sz w:val="24"/>
+          <w:szCs w:val="24"/>
+        </w:rPr>
+        <w:t xml:space="preserve"> the</w:t>
+      </w:r>
+      <w:proofErr w:type="gramEnd"/>
+      <w:r>
+        <w:rPr>
+          <w:sz w:val="24"/>
+          <w:szCs w:val="24"/>
+        </w:rPr>
+        <w:t xml:space="preserve"> transponder downloads over SSH the data gathered from the tools it oversees which in turn uploads the data to AWS</w:t>
+      </w:r>
+    </w:p>
+    <w:p>
+      <w:pPr>
+        <w:spacing w:before="240" w:after="240"/>
+        <w:rPr>
+          <w:b/>
+          <w:sz w:val="24"/>
+          <w:szCs w:val="24"/>
+        </w:rPr>
+      </w:pPr>
+    </w:p>
+    <w:p>
+      <w:pPr>
+        <w:spacing w:before="240" w:after="240"/>
+        <w:rPr>
+          <w:b/>
+          <w:sz w:val="24"/>
+          <w:szCs w:val="24"/>
+        </w:rPr>
+      </w:pPr>
+      <w:r>
+        <w:rPr>
+          <w:b/>
+          <w:sz w:val="24"/>
+          <w:szCs w:val="24"/>
+        </w:rPr>
+        <w:t>AWS Flowchart</w:t>
+      </w:r>
+    </w:p>
+    <w:p>
+      <w:pPr>
+        <w:spacing w:before="240" w:after="240"/>
+        <w:rPr>
+          <w:sz w:val="24"/>
+          <w:szCs w:val="24"/>
+        </w:rPr>
+      </w:pPr>
+      <w:r>
+        <w:rPr>
+          <w:sz w:val="24"/>
+          <w:szCs w:val="24"/>
+        </w:rPr>
+        <w:t>This flowchart explains the AWS services used for the project. Once the Hub transfers data to the AWS cloud, it gets processed through the various services below to be cleaned up before being displayed as graphs.</w:t>
+      </w:r>
+    </w:p>
+    <w:p>
+      <w:pPr>
+        <w:spacing w:before="240" w:after="240"/>
+        <w:rPr>
+          <w:sz w:val="24"/>
+          <w:szCs w:val="24"/>
+        </w:rPr>
+      </w:pPr>
       <w:commentRangeStart w:id="4"/>
-      <w:r>
-        <w:rPr>
-          <w:sz w:val="24"/>
-          <w:szCs w:val="24"/>
-        </w:rPr>
-        <w:t>tool inventory</w:t>
-      </w:r>
-      <w:commentRangeEnd w:id="4"/>
-      <w:r>
-        <w:rPr>
-          <w:rStyle w:val="CommentReference"/>
-        </w:rPr>
-        <w:commentReference w:id="4"/>
-      </w:r>
-      <w:r>
-        <w:rPr>
-          <w:sz w:val="24"/>
-          <w:szCs w:val="24"/>
-        </w:rPr>
-        <w:t xml:space="preserve">, </w:t>
-      </w:r>
-      <w:commentRangeStart w:id="5"/>
-      <w:r>
-        <w:rPr>
-          <w:sz w:val="24"/>
-          <w:szCs w:val="24"/>
-        </w:rPr>
-        <w:t>displacement settings</w:t>
-      </w:r>
-      <w:commentRangeEnd w:id="5"/>
-      <w:r>
-        <w:rPr>
-          <w:rStyle w:val="CommentReference"/>
-        </w:rPr>
-        <w:commentReference w:id="5"/>
-      </w:r>
-      <w:r>
-        <w:rPr>
-          <w:sz w:val="24"/>
-          <w:szCs w:val="24"/>
-        </w:rPr>
-        <w:t xml:space="preserve">, and tool and transponder status all within the AWS application. </w:t>
-      </w:r>
-      <w:commentRangeStart w:id="6"/>
-      <w:r>
-        <w:rPr>
-          <w:sz w:val="24"/>
-          <w:szCs w:val="24"/>
-        </w:rPr>
-        <w:t xml:space="preserve">Access is granted to master users which will typically be foreman, supervisors, and tool owners. </w:t>
-      </w:r>
-      <w:commentRangeEnd w:id="6"/>
-      <w:r>
-        <w:rPr>
-          <w:rStyle w:val="CommentReference"/>
-        </w:rPr>
-        <w:commentReference w:id="6"/>
-      </w:r>
-      <w:commentRangeStart w:id="7"/>
-      <w:r>
-        <w:rPr>
-          <w:sz w:val="24"/>
-          <w:szCs w:val="24"/>
-        </w:rPr>
-        <w:t xml:space="preserve">When approaching the main hub, the user’s device will automatically connect to the hub after their first authenticated login. Settings within the main hub will permit the user to </w:t>
-      </w:r>
-      <w:r>
-        <w:rPr>
-          <w:sz w:val="24"/>
-          <w:szCs w:val="24"/>
-        </w:rPr>
-        <w:lastRenderedPageBreak/>
-        <w:t>add or remove tools and transponders to its inventory by toggling</w:t>
-      </w:r>
-      <w:commentRangeEnd w:id="7"/>
-      <w:r>
-        <w:rPr>
-          <w:rStyle w:val="CommentReference"/>
-        </w:rPr>
-        <w:commentReference w:id="7"/>
-      </w:r>
-      <w:r>
-        <w:rPr>
-          <w:sz w:val="24"/>
-          <w:szCs w:val="24"/>
-        </w:rPr>
-        <w:t>. When a transponder enters the vicinity of the hub, the transponder downloads over SSH the data gathered from the tools it oversees which in turn uploads the data to AWS</w:t>
-      </w:r>
-    </w:p>
-    <w:p>
-      <w:pPr>
-        <w:spacing w:before="240" w:after="240"/>
-        <w:rPr>
-          <w:sz w:val="24"/>
-          <w:szCs w:val="24"/>
-        </w:rPr>
-      </w:pPr>
-    </w:p>
-    <w:p>
-      <w:pPr>
-        <w:spacing w:before="240" w:after="240"/>
-        <w:rPr>
-          <w:sz w:val="24"/>
-          <w:szCs w:val="24"/>
-        </w:rPr>
-      </w:pPr>
-    </w:p>
-    <w:p>
-      <w:pPr>
-        <w:spacing w:before="240" w:after="240"/>
-        <w:rPr>
-          <w:sz w:val="24"/>
-          <w:szCs w:val="24"/>
-        </w:rPr>
-      </w:pPr>
-    </w:p>
-    <w:p>
-      <w:pPr>
-        <w:spacing w:before="240" w:after="240"/>
-        <w:rPr>
-          <w:sz w:val="24"/>
-          <w:szCs w:val="24"/>
-        </w:rPr>
-      </w:pPr>
-    </w:p>
-    <w:p>
-      <w:pPr>
-        <w:spacing w:before="240" w:after="240"/>
-        <w:rPr>
-          <w:sz w:val="24"/>
-          <w:szCs w:val="24"/>
-        </w:rPr>
-      </w:pPr>
-    </w:p>
-    <w:p>
-      <w:pPr>
-        <w:spacing w:before="240" w:after="240"/>
-        <w:rPr>
-          <w:sz w:val="24"/>
-          <w:szCs w:val="24"/>
-        </w:rPr>
-      </w:pPr>
-    </w:p>
-    <w:p>
-      <w:pPr>
-        <w:spacing w:before="240" w:after="240"/>
-        <w:rPr>
-          <w:b/>
-          <w:sz w:val="24"/>
-          <w:szCs w:val="24"/>
-        </w:rPr>
-      </w:pPr>
-    </w:p>
-    <w:p>
-      <w:pPr>
-        <w:spacing w:before="240" w:after="240"/>
-        <w:rPr>
-          <w:b/>
-          <w:sz w:val="24"/>
-          <w:szCs w:val="24"/>
-        </w:rPr>
-      </w:pPr>
-      <w:r>
-        <w:rPr>
-          <w:b/>
-          <w:sz w:val="24"/>
-          <w:szCs w:val="24"/>
-        </w:rPr>
-        <w:t>AWS Flowchart</w:t>
-      </w:r>
-    </w:p>
-    <w:p>
-      <w:pPr>
-        <w:spacing w:before="240" w:after="240"/>
-        <w:rPr>
-          <w:sz w:val="24"/>
-          <w:szCs w:val="24"/>
-        </w:rPr>
-      </w:pPr>
-      <w:r>
-        <w:rPr>
-          <w:sz w:val="24"/>
-          <w:szCs w:val="24"/>
-        </w:rPr>
-        <w:t>This flowchart explains the AWS services used for the project. Once the Hub transfers data to the AWS cloud, it gets processed through the various services below to be cleaned up before being displayed as graphs.</w:t>
-      </w:r>
-    </w:p>
-    <w:p>
-      <w:pPr>
-        <w:spacing w:before="240" w:after="240"/>
-        <w:rPr>
-          <w:sz w:val="24"/>
-          <w:szCs w:val="24"/>
-        </w:rPr>
-      </w:pPr>
-      <w:commentRangeStart w:id="8"/>
       <w:r>
         <w:rPr>
           <w:noProof/>
@@ -753,7 +840,7 @@
         </w:drawing>
       </w:r>
     </w:p>
-    <w:commentRangeEnd w:id="8"/>
+    <w:commentRangeEnd w:id="4"/>
     <w:p>
       <w:pPr>
         <w:rPr>
@@ -765,7 +852,7 @@
         <w:rPr>
           <w:rStyle w:val="CommentReference"/>
         </w:rPr>
-        <w:commentReference w:id="8"/>
+        <w:commentReference w:id="4"/>
       </w:r>
     </w:p>
     <w:p>
@@ -806,7 +893,7 @@
 
 <file path=word/comments.xml><?xml version="1.0" encoding="utf-8"?>
 <w:comments xmlns:wpc="http://schemas.microsoft.com/office/word/2010/wordprocessingCanvas" xmlns:cx="http://schemas.microsoft.com/office/drawing/2014/chartex" xmlns:cx1="http://schemas.microsoft.com/office/drawing/2015/9/8/chartex" xmlns:cx2="http://schemas.microsoft.com/office/drawing/2015/10/21/chartex" xmlns:cx3="http://schemas.microsoft.com/office/drawing/2016/5/9/chartex" xmlns:cx4="http://schemas.microsoft.com/office/drawing/2016/5/10/chartex" xmlns:cx5="http://schemas.microsoft.com/office/drawing/2016/5/11/chartex" xmlns:cx6="http://schemas.microsoft.com/office/drawing/2016/5/12/chartex" xmlns:cx7="http://schemas.microsoft.com/office/drawing/2016/5/13/chartex" xmlns:cx8="http://schemas.microsoft.com/office/drawing/2016/5/14/chartex" xmlns:mc="http://schemas.openxmlformats.org/markup-compatibility/2006" xmlns:aink="http://schemas.microsoft.com/office/drawing/2016/ink" xmlns:am3d="http://schemas.microsoft.com/office/drawing/2017/model3d" xmlns:o="urn:schemas-microsoft-com:office:office" xmlns:r="http://schemas.openxmlformats.org/officeDocument/2006/relationships" xmlns:m="http://schemas.openxmlformats.org/officeDocument/2006/math" xmlns:v="urn:schemas-microsoft-com:vml" xmlns:wp14="http://schemas.microsoft.com/office/word/2010/wordprocessingDrawing" xmlns:wp="http://schemas.openxmlformats.org/drawingml/2006/wordprocessingDrawing" xmlns:w10="urn:schemas-microsoft-com:office:word" xmlns:w="http://schemas.openxmlformats.org/wordprocessingml/2006/main" xmlns:w14="http://schemas.microsoft.com/office/word/2010/wordml" xmlns:w15="http://schemas.microsoft.com/office/word/2012/wordml" xmlns:w16cex="http://schemas.microsoft.com/office/word/2018/wordml/cex" xmlns:w16cid="http://schemas.microsoft.com/office/word/2016/wordml/cid" xmlns:w16="http://schemas.microsoft.com/office/word/2018/wordml" xmlns:w16sdtdh="http://schemas.microsoft.com/office/word/2020/wordml/sdtdatahash" xmlns:w16se="http://schemas.microsoft.com/office/word/2015/wordml/symex" xmlns:wpg="http://schemas.microsoft.com/office/word/2010/wordprocessingGroup" xmlns:wpi="http://schemas.microsoft.com/office/word/2010/wordprocessingInk" xmlns:wne="http://schemas.microsoft.com/office/word/2006/wordml" xmlns:wps="http://schemas.microsoft.com/office/word/2010/wordprocessingShape" mc:Ignorable="w14 w15 w16se w16cid w16 w16cex w16sdtdh wp14">
-  <w:comment w:id="0" w:author="Clive Plante" w:date="2021-09-17T13:22:00Z" w:initials="CP">
+  <w:comment w:id="0" w:author="Clive Plante" w:date="2021-09-17T13:24:00Z" w:initials="CP">
     <w:p>
       <w:pPr>
         <w:pStyle w:val="CommentText"/>
@@ -818,11 +905,11 @@
         <w:annotationRef/>
       </w:r>
       <w:r>
-        <w:t>I though we were removing this functionality and only using the transponder timer now?</w:t>
+        <w:t>Make mention that we will simulate this by disabling AWS to hub comms</w:t>
       </w:r>
     </w:p>
   </w:comment>
-  <w:comment w:id="1" w:author="Clive Plante" w:date="2021-09-17T13:23:00Z" w:initials="CP">
+  <w:comment w:id="1" w:author="Clive Plante" w:date="2021-09-17T13:25:00Z" w:initials="CP">
     <w:p>
       <w:pPr>
         <w:pStyle w:val="CommentText"/>
@@ -834,11 +921,11 @@
         <w:annotationRef/>
       </w:r>
       <w:r>
-        <w:t>Should we put “AWS” here instead?</w:t>
+        <w:t>Mention how we are going to sim this?</w:t>
       </w:r>
     </w:p>
   </w:comment>
-  <w:comment w:id="2" w:author="Clive Plante" w:date="2021-09-17T13:24:00Z" w:initials="CP">
+  <w:comment w:id="2" w:author="Clive Plante" w:date="2021-09-17T13:28:00Z" w:initials="CP">
     <w:p>
       <w:pPr>
         <w:pStyle w:val="CommentText"/>
@@ -850,14 +937,18 @@
         <w:annotationRef/>
       </w:r>
       <w:r>
-        <w:t>Make mention that we will simulate this by disabling AWS to hub comms</w:t>
+        <w:t>I don’t think this should still be here</w:t>
       </w:r>
     </w:p>
   </w:comment>
-  <w:comment w:id="3" w:author="Clive Plante" w:date="2021-09-17T13:25:00Z" w:initials="CP">
+  <w:comment w:id="3" w:author="Komal Javed" w:date="2021-09-18T10:23:00Z" w:initials="KJ">
     <w:p>
       <w:pPr>
         <w:pStyle w:val="CommentText"/>
+        <w:rPr>
+          <w:sz w:val="16"/>
+          <w:szCs w:val="16"/>
+        </w:rPr>
       </w:pPr>
       <w:r>
         <w:rPr>
@@ -866,75 +957,14 @@
         <w:annotationRef/>
       </w:r>
       <w:r>
-        <w:t>Mention how we are going to sim this?</w:t>
+        <w:rPr>
+          <w:rStyle w:val="CommentReference"/>
+        </w:rPr>
+        <w:t>See the sentence I added before this one</w:t>
       </w:r>
     </w:p>
   </w:comment>
-  <w:comment w:id="4" w:author="Clive Plante" w:date="2021-09-17T13:26:00Z" w:initials="CP">
-    <w:p>
-      <w:pPr>
-        <w:pStyle w:val="CommentText"/>
-      </w:pPr>
-      <w:r>
-        <w:rPr>
-          <w:rStyle w:val="CommentReference"/>
-        </w:rPr>
-        <w:annotationRef/>
-      </w:r>
-      <w:r>
-        <w:t>Don’t have this anymore right?</w:t>
-      </w:r>
-    </w:p>
-  </w:comment>
-  <w:comment w:id="5" w:author="Clive Plante" w:date="2021-09-17T13:27:00Z" w:initials="CP">
-    <w:p>
-      <w:pPr>
-        <w:pStyle w:val="CommentText"/>
-      </w:pPr>
-      <w:r>
-        <w:rPr>
-          <w:rStyle w:val="CommentReference"/>
-        </w:rPr>
-        <w:annotationRef/>
-      </w:r>
-      <w:r>
-        <w:t>What’s this?</w:t>
-      </w:r>
-    </w:p>
-  </w:comment>
-  <w:comment w:id="6" w:author="Clive Plante" w:date="2021-09-17T13:27:00Z" w:initials="CP">
-    <w:p>
-      <w:pPr>
-        <w:pStyle w:val="CommentText"/>
-      </w:pPr>
-      <w:r>
-        <w:rPr>
-          <w:rStyle w:val="CommentReference"/>
-        </w:rPr>
-        <w:annotationRef/>
-      </w:r>
-      <w:r>
-        <w:t>Do we need this part?</w:t>
-      </w:r>
-    </w:p>
-  </w:comment>
-  <w:comment w:id="7" w:author="Clive Plante" w:date="2021-09-17T13:28:00Z" w:initials="CP">
-    <w:p>
-      <w:pPr>
-        <w:pStyle w:val="CommentText"/>
-      </w:pPr>
-      <w:r>
-        <w:rPr>
-          <w:rStyle w:val="CommentReference"/>
-        </w:rPr>
-        <w:annotationRef/>
-      </w:r>
-      <w:r>
-        <w:t>I don’t think this should still be here</w:t>
-      </w:r>
-    </w:p>
-  </w:comment>
-  <w:comment w:id="8" w:author="Clive Plante" w:date="2021-09-17T13:30:00Z" w:initials="CP">
+  <w:comment w:id="4" w:author="Clive Plante" w:date="2021-09-17T13:30:00Z" w:initials="CP">
     <w:p>
       <w:pPr>
         <w:pStyle w:val="CommentText"/>
@@ -955,42 +985,30 @@
 
 <file path=word/commentsExtended.xml><?xml version="1.0" encoding="utf-8"?>
 <w15:commentsEx xmlns:wpc="http://schemas.microsoft.com/office/word/2010/wordprocessingCanvas" xmlns:cx="http://schemas.microsoft.com/office/drawing/2014/chartex" xmlns:cx1="http://schemas.microsoft.com/office/drawing/2015/9/8/chartex" xmlns:cx2="http://schemas.microsoft.com/office/drawing/2015/10/21/chartex" xmlns:cx3="http://schemas.microsoft.com/office/drawing/2016/5/9/chartex" xmlns:cx4="http://schemas.microsoft.com/office/drawing/2016/5/10/chartex" xmlns:cx5="http://schemas.microsoft.com/office/drawing/2016/5/11/chartex" xmlns:cx6="http://schemas.microsoft.com/office/drawing/2016/5/12/chartex" xmlns:cx7="http://schemas.microsoft.com/office/drawing/2016/5/13/chartex" xmlns:cx8="http://schemas.microsoft.com/office/drawing/2016/5/14/chartex" xmlns:mc="http://schemas.openxmlformats.org/markup-compatibility/2006" xmlns:aink="http://schemas.microsoft.com/office/drawing/2016/ink" xmlns:am3d="http://schemas.microsoft.com/office/drawing/2017/model3d" xmlns:o="urn:schemas-microsoft-com:office:office" xmlns:r="http://schemas.openxmlformats.org/officeDocument/2006/relationships" xmlns:m="http://schemas.openxmlformats.org/officeDocument/2006/math" xmlns:v="urn:schemas-microsoft-com:vml" xmlns:wp14="http://schemas.microsoft.com/office/word/2010/wordprocessingDrawing" xmlns:wp="http://schemas.openxmlformats.org/drawingml/2006/wordprocessingDrawing" xmlns:w10="urn:schemas-microsoft-com:office:word" xmlns:w="http://schemas.openxmlformats.org/wordprocessingml/2006/main" xmlns:w14="http://schemas.microsoft.com/office/word/2010/wordml" xmlns:w15="http://schemas.microsoft.com/office/word/2012/wordml" xmlns:w16cex="http://schemas.microsoft.com/office/word/2018/wordml/cex" xmlns:w16cid="http://schemas.microsoft.com/office/word/2016/wordml/cid" xmlns:w16="http://schemas.microsoft.com/office/word/2018/wordml" xmlns:w16sdtdh="http://schemas.microsoft.com/office/word/2020/wordml/sdtdatahash" xmlns:w16se="http://schemas.microsoft.com/office/word/2015/wordml/symex" xmlns:wpg="http://schemas.microsoft.com/office/word/2010/wordprocessingGroup" xmlns:wpi="http://schemas.microsoft.com/office/word/2010/wordprocessingInk" xmlns:wne="http://schemas.microsoft.com/office/word/2006/wordml" xmlns:wps="http://schemas.microsoft.com/office/word/2010/wordprocessingShape" mc:Ignorable="w14 w15 w16se w16cid w16 w16cex w16sdtdh wp14">
-  <w15:commentEx w15:paraId="43A2B001" w15:done="0"/>
-  <w15:commentEx w15:paraId="58D0A8F9" w15:done="0"/>
   <w15:commentEx w15:paraId="79C90844" w15:done="0"/>
   <w15:commentEx w15:paraId="5949DFBF" w15:done="0"/>
-  <w15:commentEx w15:paraId="0291F3D2" w15:done="0"/>
-  <w15:commentEx w15:paraId="3132BA15" w15:done="0"/>
-  <w15:commentEx w15:paraId="15E2E8CF" w15:done="0"/>
   <w15:commentEx w15:paraId="44400824" w15:done="0"/>
+  <w15:commentEx w15:paraId="68F646FD" w15:paraIdParent="44400824" w15:done="0"/>
   <w15:commentEx w15:paraId="30F17CE5" w15:done="0"/>
 </w15:commentsEx>
 </file>
 
 <file path=word/commentsExtensible.xml><?xml version="1.0" encoding="utf-8"?>
 <w16cex:commentsExtensible xmlns:wpc="http://schemas.microsoft.com/office/word/2010/wordprocessingCanvas" xmlns:cx="http://schemas.microsoft.com/office/drawing/2014/chartex" xmlns:cx1="http://schemas.microsoft.com/office/drawing/2015/9/8/chartex" xmlns:cx2="http://schemas.microsoft.com/office/drawing/2015/10/21/chartex" xmlns:cx3="http://schemas.microsoft.com/office/drawing/2016/5/9/chartex" xmlns:cx4="http://schemas.microsoft.com/office/drawing/2016/5/10/chartex" xmlns:cx5="http://schemas.microsoft.com/office/drawing/2016/5/11/chartex" xmlns:cx6="http://schemas.microsoft.com/office/drawing/2016/5/12/chartex" xmlns:cx7="http://schemas.microsoft.com/office/drawing/2016/5/13/chartex" xmlns:cx8="http://schemas.microsoft.com/office/drawing/2016/5/14/chartex" xmlns:mc="http://schemas.openxmlformats.org/markup-compatibility/2006" xmlns:aink="http://schemas.microsoft.com/office/drawing/2016/ink" xmlns:am3d="http://schemas.microsoft.com/office/drawing/2017/model3d" xmlns:o="urn:schemas-microsoft-com:office:office" xmlns:r="http://schemas.openxmlformats.org/officeDocument/2006/relationships" xmlns:m="http://schemas.openxmlformats.org/officeDocument/2006/math" xmlns:v="urn:schemas-microsoft-com:vml" xmlns:wp14="http://schemas.microsoft.com/office/word/2010/wordprocessingDrawing" xmlns:wp="http://schemas.openxmlformats.org/drawingml/2006/wordprocessingDrawing" xmlns:w10="urn:schemas-microsoft-com:office:word" xmlns:w="http://schemas.openxmlformats.org/wordprocessingml/2006/main" xmlns:w14="http://schemas.microsoft.com/office/word/2010/wordml" xmlns:w15="http://schemas.microsoft.com/office/word/2012/wordml" xmlns:w16cex="http://schemas.microsoft.com/office/word/2018/wordml/cex" xmlns:w16cid="http://schemas.microsoft.com/office/word/2016/wordml/cid" xmlns:w16="http://schemas.microsoft.com/office/word/2018/wordml" xmlns:w16sdtdh="http://schemas.microsoft.com/office/word/2020/wordml/sdtdatahash" xmlns:w16se="http://schemas.microsoft.com/office/word/2015/wordml/symex" xmlns:wpg="http://schemas.microsoft.com/office/word/2010/wordprocessingGroup" xmlns:wpi="http://schemas.microsoft.com/office/word/2010/wordprocessingInk" xmlns:wne="http://schemas.microsoft.com/office/word/2006/wordml" xmlns:wps="http://schemas.microsoft.com/office/word/2010/wordprocessingShape" mc:Ignorable="w14 w15 w16se w16cid w16 w16cex w16sdtdh wp14">
-  <w16cex:commentExtensible w16cex:durableId="24EF150D" w16cex:dateUtc="2021-09-17T17:22:00Z"/>
-  <w16cex:commentExtensible w16cex:durableId="24EF1537" w16cex:dateUtc="2021-09-17T17:23:00Z"/>
   <w16cex:commentExtensible w16cex:durableId="24EF1572" w16cex:dateUtc="2021-09-17T17:24:00Z"/>
   <w16cex:commentExtensible w16cex:durableId="24EF15E7" w16cex:dateUtc="2021-09-17T17:25:00Z"/>
-  <w16cex:commentExtensible w16cex:durableId="24EF1614" w16cex:dateUtc="2021-09-17T17:26:00Z"/>
-  <w16cex:commentExtensible w16cex:durableId="24EF162D" w16cex:dateUtc="2021-09-17T17:27:00Z"/>
-  <w16cex:commentExtensible w16cex:durableId="24EF164E" w16cex:dateUtc="2021-09-17T17:27:00Z"/>
   <w16cex:commentExtensible w16cex:durableId="24EF1685" w16cex:dateUtc="2021-09-17T17:28:00Z"/>
+  <w16cex:commentExtensible w16cex:durableId="24F03CBA" w16cex:dateUtc="2021-09-18T14:23:00Z"/>
   <w16cex:commentExtensible w16cex:durableId="24EF16E7" w16cex:dateUtc="2021-09-17T17:30:00Z"/>
 </w16cex:commentsExtensible>
 </file>
 
 <file path=word/commentsIds.xml><?xml version="1.0" encoding="utf-8"?>
 <w16cid:commentsIds xmlns:wpc="http://schemas.microsoft.com/office/word/2010/wordprocessingCanvas" xmlns:cx="http://schemas.microsoft.com/office/drawing/2014/chartex" xmlns:cx1="http://schemas.microsoft.com/office/drawing/2015/9/8/chartex" xmlns:cx2="http://schemas.microsoft.com/office/drawing/2015/10/21/chartex" xmlns:cx3="http://schemas.microsoft.com/office/drawing/2016/5/9/chartex" xmlns:cx4="http://schemas.microsoft.com/office/drawing/2016/5/10/chartex" xmlns:cx5="http://schemas.microsoft.com/office/drawing/2016/5/11/chartex" xmlns:cx6="http://schemas.microsoft.com/office/drawing/2016/5/12/chartex" xmlns:cx7="http://schemas.microsoft.com/office/drawing/2016/5/13/chartex" xmlns:cx8="http://schemas.microsoft.com/office/drawing/2016/5/14/chartex" xmlns:mc="http://schemas.openxmlformats.org/markup-compatibility/2006" xmlns:aink="http://schemas.microsoft.com/office/drawing/2016/ink" xmlns:am3d="http://schemas.microsoft.com/office/drawing/2017/model3d" xmlns:o="urn:schemas-microsoft-com:office:office" xmlns:r="http://schemas.openxmlformats.org/officeDocument/2006/relationships" xmlns:m="http://schemas.openxmlformats.org/officeDocument/2006/math" xmlns:v="urn:schemas-microsoft-com:vml" xmlns:wp14="http://schemas.microsoft.com/office/word/2010/wordprocessingDrawing" xmlns:wp="http://schemas.openxmlformats.org/drawingml/2006/wordprocessingDrawing" xmlns:w10="urn:schemas-microsoft-com:office:word" xmlns:w="http://schemas.openxmlformats.org/wordprocessingml/2006/main" xmlns:w14="http://schemas.microsoft.com/office/word/2010/wordml" xmlns:w15="http://schemas.microsoft.com/office/word/2012/wordml" xmlns:w16cex="http://schemas.microsoft.com/office/word/2018/wordml/cex" xmlns:w16cid="http://schemas.microsoft.com/office/word/2016/wordml/cid" xmlns:w16="http://schemas.microsoft.com/office/word/2018/wordml" xmlns:w16sdtdh="http://schemas.microsoft.com/office/word/2020/wordml/sdtdatahash" xmlns:w16se="http://schemas.microsoft.com/office/word/2015/wordml/symex" xmlns:wpg="http://schemas.microsoft.com/office/word/2010/wordprocessingGroup" xmlns:wpi="http://schemas.microsoft.com/office/word/2010/wordprocessingInk" xmlns:wne="http://schemas.microsoft.com/office/word/2006/wordml" xmlns:wps="http://schemas.microsoft.com/office/word/2010/wordprocessingShape" mc:Ignorable="w14 w15 w16se w16cid w16 w16cex w16sdtdh wp14">
-  <w16cid:commentId w16cid:paraId="43A2B001" w16cid:durableId="24EF150D"/>
-  <w16cid:commentId w16cid:paraId="58D0A8F9" w16cid:durableId="24EF1537"/>
   <w16cid:commentId w16cid:paraId="79C90844" w16cid:durableId="24EF1572"/>
   <w16cid:commentId w16cid:paraId="5949DFBF" w16cid:durableId="24EF15E7"/>
-  <w16cid:commentId w16cid:paraId="0291F3D2" w16cid:durableId="24EF1614"/>
-  <w16cid:commentId w16cid:paraId="3132BA15" w16cid:durableId="24EF162D"/>
-  <w16cid:commentId w16cid:paraId="15E2E8CF" w16cid:durableId="24EF164E"/>
   <w16cid:commentId w16cid:paraId="44400824" w16cid:durableId="24EF1685"/>
+  <w16cid:commentId w16cid:paraId="68F646FD" w16cid:durableId="24F03CBA"/>
   <w16cid:commentId w16cid:paraId="30F17CE5" w16cid:durableId="24EF16E7"/>
 </w16cid:commentsIds>
 </file>
@@ -1524,6 +1542,9 @@
 <w15:people xmlns:wpc="http://schemas.microsoft.com/office/word/2010/wordprocessingCanvas" xmlns:cx="http://schemas.microsoft.com/office/drawing/2014/chartex" xmlns:cx1="http://schemas.microsoft.com/office/drawing/2015/9/8/chartex" xmlns:cx2="http://schemas.microsoft.com/office/drawing/2015/10/21/chartex" xmlns:cx3="http://schemas.microsoft.com/office/drawing/2016/5/9/chartex" xmlns:cx4="http://schemas.microsoft.com/office/drawing/2016/5/10/chartex" xmlns:cx5="http://schemas.microsoft.com/office/drawing/2016/5/11/chartex" xmlns:cx6="http://schemas.microsoft.com/office/drawing/2016/5/12/chartex" xmlns:cx7="http://schemas.microsoft.com/office/drawing/2016/5/13/chartex" xmlns:cx8="http://schemas.microsoft.com/office/drawing/2016/5/14/chartex" xmlns:mc="http://schemas.openxmlformats.org/markup-compatibility/2006" xmlns:aink="http://schemas.microsoft.com/office/drawing/2016/ink" xmlns:am3d="http://schemas.microsoft.com/office/drawing/2017/model3d" xmlns:o="urn:schemas-microsoft-com:office:office" xmlns:r="http://schemas.openxmlformats.org/officeDocument/2006/relationships" xmlns:m="http://schemas.openxmlformats.org/officeDocument/2006/math" xmlns:v="urn:schemas-microsoft-com:vml" xmlns:wp14="http://schemas.microsoft.com/office/word/2010/wordprocessingDrawing" xmlns:wp="http://schemas.openxmlformats.org/drawingml/2006/wordprocessingDrawing" xmlns:w10="urn:schemas-microsoft-com:office:word" xmlns:w="http://schemas.openxmlformats.org/wordprocessingml/2006/main" xmlns:w14="http://schemas.microsoft.com/office/word/2010/wordml" xmlns:w15="http://schemas.microsoft.com/office/word/2012/wordml" xmlns:w16cex="http://schemas.microsoft.com/office/word/2018/wordml/cex" xmlns:w16cid="http://schemas.microsoft.com/office/word/2016/wordml/cid" xmlns:w16="http://schemas.microsoft.com/office/word/2018/wordml" xmlns:w16sdtdh="http://schemas.microsoft.com/office/word/2020/wordml/sdtdatahash" xmlns:w16se="http://schemas.microsoft.com/office/word/2015/wordml/symex" xmlns:wpg="http://schemas.microsoft.com/office/word/2010/wordprocessingGroup" xmlns:wpi="http://schemas.microsoft.com/office/word/2010/wordprocessingInk" xmlns:wne="http://schemas.microsoft.com/office/word/2006/wordml" xmlns:wps="http://schemas.microsoft.com/office/word/2010/wordprocessingShape" mc:Ignorable="w14 w15 w16se w16cid w16 w16cex w16sdtdh wp14">
   <w15:person w15:author="Clive Plante">
     <w15:presenceInfo w15:providerId="Windows Live" w15:userId="bf7177ac83e3d78f"/>
+  </w15:person>
+  <w15:person w15:author="Komal Javed">
+    <w15:presenceInfo w15:providerId="Windows Live" w15:userId="cc98f9c9db1ca062"/>
   </w15:person>
 </w15:people>
 </file>

</xml_diff>